<commit_message>
Upload Iteration1 documents and demo videos
</commit_message>
<xml_diff>
--- a/doc/CS673_MeetingMinutes_team4.docx
+++ b/doc/CS673_MeetingMinutes_team4.docx
@@ -53,6 +53,396 @@
         <w:rPr>
           <w:rtl w:val="0"/>
         </w:rPr>
+        <w:t xml:space="preserve">Meeting 3</w:t>
+      </w:r>
+    </w:p>
+    <w:p>
+      <w:pPr>
+        <w:rPr/>
+      </w:pPr>
+      <w:r>
+        <w:rPr>
+          <w:rtl w:val="0"/>
+        </w:rPr>
+      </w:r>
+    </w:p>
+    <w:p>
+      <w:pPr>
+        <w:rPr/>
+      </w:pPr>
+      <w:r>
+        <w:rPr>
+          <w:rtl w:val="0"/>
+        </w:rPr>
+        <w:t xml:space="preserve">Date and Time:  9/19/24 9:30 PM ET</w:t>
+      </w:r>
+    </w:p>
+    <w:p>
+      <w:pPr>
+        <w:rPr/>
+      </w:pPr>
+      <w:r>
+        <w:rPr>
+          <w:rtl w:val="0"/>
+        </w:rPr>
+        <w:t xml:space="preserve">Place: Discord phone call</w:t>
+      </w:r>
+    </w:p>
+    <w:p>
+      <w:pPr>
+        <w:rPr/>
+      </w:pPr>
+      <w:r>
+        <w:rPr>
+          <w:rtl w:val="0"/>
+        </w:rPr>
+        <w:t xml:space="preserve">Participants: Raymond Chen, Wenli Gai, Jake Kelly, Steve Chen, Max, Vishal</w:t>
+      </w:r>
+    </w:p>
+    <w:p>
+      <w:pPr>
+        <w:rPr/>
+      </w:pPr>
+      <w:r>
+        <w:rPr>
+          <w:rtl w:val="0"/>
+        </w:rPr>
+        <w:t xml:space="preserve">Minutes taker: Jake Kelly</w:t>
+        <w:tab/>
+      </w:r>
+    </w:p>
+    <w:p>
+      <w:pPr>
+        <w:rPr/>
+      </w:pPr>
+      <w:r>
+        <w:rPr>
+          <w:rtl w:val="0"/>
+        </w:rPr>
+        <w:t xml:space="preserve">Timekeeper: Jake Kelly</w:t>
+      </w:r>
+    </w:p>
+    <w:p>
+      <w:pPr>
+        <w:rPr/>
+      </w:pPr>
+      <w:r>
+        <w:rPr>
+          <w:rtl w:val="0"/>
+        </w:rPr>
+        <w:t xml:space="preserve">Purpose:</w:t>
+      </w:r>
+    </w:p>
+    <w:p>
+      <w:pPr>
+        <w:rPr/>
+      </w:pPr>
+      <w:r>
+        <w:rPr>
+          <w:rtl w:val="0"/>
+        </w:rPr>
+        <w:t xml:space="preserve">4th meeting to talk about iteration1. Update documents.</w:t>
+      </w:r>
+    </w:p>
+    <w:p>
+      <w:pPr>
+        <w:rPr/>
+      </w:pPr>
+      <w:r>
+        <w:rPr>
+          <w:rtl w:val="0"/>
+        </w:rPr>
+        <w:t xml:space="preserve">Agenda: </w:t>
+      </w:r>
+    </w:p>
+    <w:p>
+      <w:pPr>
+        <w:rPr/>
+      </w:pPr>
+      <w:r>
+        <w:rPr>
+          <w:rtl w:val="0"/>
+        </w:rPr>
+        <w:t xml:space="preserve">•</w:t>
+        <w:tab/>
+        <w:t xml:space="preserve">Create newer - better presentation. Create update video. - everyone</w:t>
+      </w:r>
+    </w:p>
+    <w:p>
+      <w:pPr>
+        <w:rPr/>
+      </w:pPr>
+      <w:r>
+        <w:rPr>
+          <w:rtl w:val="0"/>
+        </w:rPr>
+        <w:t xml:space="preserve">•</w:t>
+        <w:tab/>
+        <w:t xml:space="preserve">Update project proposal planning - Jake</w:t>
+      </w:r>
+    </w:p>
+    <w:p>
+      <w:pPr>
+        <w:rPr/>
+      </w:pPr>
+      <w:r>
+        <w:rPr>
+          <w:rtl w:val="0"/>
+        </w:rPr>
+        <w:t xml:space="preserve">•</w:t>
+        <w:tab/>
+        <w:t xml:space="preserve">Update Risk Management - Wenli</w:t>
+      </w:r>
+    </w:p>
+    <w:p>
+      <w:pPr>
+        <w:rPr/>
+      </w:pPr>
+      <w:r>
+        <w:rPr>
+          <w:rtl w:val="0"/>
+        </w:rPr>
+        <w:t xml:space="preserve">•</w:t>
+        <w:tab/>
+        <w:t xml:space="preserve">Update Progress Report - everyone</w:t>
+      </w:r>
+    </w:p>
+    <w:p>
+      <w:pPr>
+        <w:rPr/>
+      </w:pPr>
+      <w:r>
+        <w:rPr>
+          <w:rtl w:val="0"/>
+        </w:rPr>
+        <w:t xml:space="preserve">•</w:t>
+        <w:tab/>
+        <w:t xml:space="preserve">Start Software Test doc - Vishal </w:t>
+      </w:r>
+    </w:p>
+    <w:p>
+      <w:pPr>
+        <w:rPr/>
+      </w:pPr>
+      <w:r>
+        <w:rPr>
+          <w:rtl w:val="0"/>
+        </w:rPr>
+        <w:t xml:space="preserve">• </w:t>
+        <w:tab/>
+        <w:t xml:space="preserve">Start Software Design doc - Raymond/Max</w:t>
+      </w:r>
+    </w:p>
+    <w:p>
+      <w:pPr>
+        <w:rPr/>
+      </w:pPr>
+      <w:r>
+        <w:rPr>
+          <w:rtl w:val="0"/>
+        </w:rPr>
+        <w:t xml:space="preserve">Discussions:</w:t>
+      </w:r>
+    </w:p>
+    <w:p>
+      <w:pPr>
+        <w:rPr/>
+      </w:pPr>
+      <w:r>
+        <w:rPr>
+          <w:rtl w:val="0"/>
+        </w:rPr>
+        <w:t xml:space="preserve">•</w:t>
+        <w:tab/>
+        <w:t xml:space="preserve">Presentation needs to look better, was plain. </w:t>
+      </w:r>
+    </w:p>
+    <w:p>
+      <w:pPr>
+        <w:rPr/>
+      </w:pPr>
+      <w:r>
+        <w:rPr>
+          <w:rtl w:val="0"/>
+        </w:rPr>
+        <w:t xml:space="preserve">•</w:t>
+        <w:tab/>
+        <w:t xml:space="preserve">Logo?</w:t>
+      </w:r>
+    </w:p>
+    <w:p>
+      <w:pPr>
+        <w:rPr/>
+      </w:pPr>
+      <w:r>
+        <w:rPr>
+          <w:rtl w:val="0"/>
+        </w:rPr>
+        <w:t xml:space="preserve">•</w:t>
+        <w:tab/>
+        <w:t xml:space="preserve">Questionnaire questions </w:t>
+      </w:r>
+    </w:p>
+    <w:p>
+      <w:pPr>
+        <w:rPr/>
+      </w:pPr>
+      <w:r>
+        <w:rPr>
+          <w:rtl w:val="0"/>
+        </w:rPr>
+        <w:t xml:space="preserve">•</w:t>
+        <w:tab/>
+        <w:t xml:space="preserve">Add all tasks, even small ones to jira</w:t>
+      </w:r>
+    </w:p>
+    <w:p>
+      <w:pPr>
+        <w:rPr/>
+      </w:pPr>
+      <w:r>
+        <w:rPr>
+          <w:rtl w:val="0"/>
+        </w:rPr>
+        <w:t xml:space="preserve">•</w:t>
+        <w:tab/>
+        <w:t xml:space="preserve">Need code to show for iteration 1</w:t>
+      </w:r>
+    </w:p>
+    <w:p>
+      <w:pPr>
+        <w:rPr/>
+      </w:pPr>
+      <w:r>
+        <w:rPr>
+          <w:rtl w:val="0"/>
+        </w:rPr>
+        <w:t xml:space="preserve">• </w:t>
+        <w:tab/>
+        <w:t xml:space="preserve">Create database (probably just backend portion for this iteration)</w:t>
+      </w:r>
+    </w:p>
+    <w:p>
+      <w:pPr>
+        <w:rPr/>
+      </w:pPr>
+      <w:r>
+        <w:rPr>
+          <w:rtl w:val="0"/>
+        </w:rPr>
+        <w:t xml:space="preserve">•</w:t>
+        <w:tab/>
+        <w:t xml:space="preserve">Demo of runnable code - doesn’t need to be fancy at the moment. </w:t>
+      </w:r>
+    </w:p>
+    <w:p>
+      <w:pPr>
+        <w:rPr/>
+      </w:pPr>
+      <w:r>
+        <w:rPr>
+          <w:rtl w:val="0"/>
+        </w:rPr>
+        <w:t xml:space="preserve">•</w:t>
+        <w:tab/>
+        <w:t xml:space="preserve">Need to add names to who is presenting in video</w:t>
+      </w:r>
+    </w:p>
+    <w:p>
+      <w:pPr>
+        <w:rPr/>
+      </w:pPr>
+      <w:r>
+        <w:rPr>
+          <w:rtl w:val="0"/>
+        </w:rPr>
+      </w:r>
+    </w:p>
+    <w:p>
+      <w:pPr>
+        <w:rPr/>
+      </w:pPr>
+      <w:r>
+        <w:rPr>
+          <w:rtl w:val="0"/>
+        </w:rPr>
+        <w:t xml:space="preserve">Key Decisions:</w:t>
+      </w:r>
+    </w:p>
+    <w:p>
+      <w:pPr>
+        <w:rPr/>
+      </w:pPr>
+      <w:r>
+        <w:rPr>
+          <w:rtl w:val="0"/>
+        </w:rPr>
+        <w:t xml:space="preserve">Need to reword some requirements. PP style and font. Start writing code to be able to show by Monday. Talk in Discord about Questionnaire/Logo/help</w:t>
+      </w:r>
+    </w:p>
+    <w:p>
+      <w:pPr>
+        <w:rPr/>
+      </w:pPr>
+      <w:r>
+        <w:rPr>
+          <w:rtl w:val="0"/>
+        </w:rPr>
+      </w:r>
+    </w:p>
+    <w:p>
+      <w:pPr>
+        <w:rPr/>
+      </w:pPr>
+      <w:r>
+        <w:rPr>
+          <w:rtl w:val="0"/>
+        </w:rPr>
+        <w:t xml:space="preserve">Action Items:</w:t>
+      </w:r>
+    </w:p>
+    <w:p>
+      <w:pPr>
+        <w:rPr/>
+      </w:pPr>
+      <w:r>
+        <w:rPr>
+          <w:rtl w:val="0"/>
+        </w:rPr>
+        <w:t xml:space="preserve">Iteration 1 due Tuesday morning. Need PP done by Sunday. Videos can be done Monday. Need to show demo of code by Monday. </w:t>
+      </w:r>
+    </w:p>
+    <w:p>
+      <w:pPr>
+        <w:rPr/>
+      </w:pPr>
+      <w:r>
+        <w:rPr>
+          <w:rtl w:val="0"/>
+        </w:rPr>
+      </w:r>
+    </w:p>
+    <w:p>
+      <w:pPr>
+        <w:rPr/>
+      </w:pPr>
+      <w:r>
+        <w:br w:type="page"/>
+      </w:r>
+      <w:r>
+        <w:rPr>
+          <w:rtl w:val="0"/>
+        </w:rPr>
+      </w:r>
+    </w:p>
+    <w:p>
+      <w:pPr>
+        <w:rPr/>
+      </w:pPr>
+      <w:r>
+        <w:rPr>
+          <w:rtl w:val="0"/>
+        </w:rPr>
         <w:t xml:space="preserve">Meeting 2</w:t>
       </w:r>
     </w:p>
@@ -70,6 +460,324 @@
       <w:pPr>
         <w:rPr/>
       </w:pPr>
+      <w:r>
+        <w:rPr>
+          <w:rtl w:val="0"/>
+        </w:rPr>
+        <w:t xml:space="preserve">Date and Time:  9/12/24 9:30 PM ET</w:t>
+      </w:r>
+    </w:p>
+    <w:p>
+      <w:pPr>
+        <w:rPr/>
+      </w:pPr>
+      <w:r>
+        <w:rPr>
+          <w:rtl w:val="0"/>
+        </w:rPr>
+        <w:t xml:space="preserve">Place: Discord phone call</w:t>
+      </w:r>
+    </w:p>
+    <w:p>
+      <w:pPr>
+        <w:rPr/>
+      </w:pPr>
+      <w:r>
+        <w:rPr>
+          <w:rtl w:val="0"/>
+        </w:rPr>
+        <w:t xml:space="preserve">Participants: Raymond Chen, Wenli Gai, Jake Kelly, Steve Chen, Max</w:t>
+      </w:r>
+    </w:p>
+    <w:p>
+      <w:pPr>
+        <w:rPr/>
+      </w:pPr>
+      <w:r>
+        <w:rPr>
+          <w:rtl w:val="0"/>
+        </w:rPr>
+        <w:t xml:space="preserve">Minutes taker: Jake Kelly</w:t>
+        <w:tab/>
+      </w:r>
+    </w:p>
+    <w:p>
+      <w:pPr>
+        <w:rPr/>
+      </w:pPr>
+      <w:r>
+        <w:rPr>
+          <w:rtl w:val="0"/>
+        </w:rPr>
+        <w:t xml:space="preserve">Timekeeper: Jake Kelly</w:t>
+      </w:r>
+    </w:p>
+    <w:p>
+      <w:pPr>
+        <w:rPr/>
+      </w:pPr>
+      <w:r>
+        <w:rPr>
+          <w:rtl w:val="0"/>
+        </w:rPr>
+        <w:t xml:space="preserve">Purpose:</w:t>
+      </w:r>
+    </w:p>
+    <w:p>
+      <w:pPr>
+        <w:rPr/>
+      </w:pPr>
+      <w:r>
+        <w:rPr>
+          <w:rtl w:val="0"/>
+        </w:rPr>
+        <w:t xml:space="preserve">3rd meeting to talk about lab3 and quiz due. Start to create a framework on how we will create app. Dive into Jira and Docker. Lost another member, gained Max - get Max a roll. </w:t>
+      </w:r>
+    </w:p>
+    <w:p>
+      <w:pPr>
+        <w:rPr/>
+      </w:pPr>
+      <w:r>
+        <w:rPr>
+          <w:rtl w:val="0"/>
+        </w:rPr>
+        <w:t xml:space="preserve">Agenda: </w:t>
+      </w:r>
+    </w:p>
+    <w:p>
+      <w:pPr>
+        <w:rPr/>
+      </w:pPr>
+      <w:r>
+        <w:rPr>
+          <w:rtl w:val="0"/>
+        </w:rPr>
+        <w:t xml:space="preserve">•</w:t>
+        <w:tab/>
+        <w:t xml:space="preserve">Lab 2 discussion </w:t>
+      </w:r>
+    </w:p>
+    <w:p>
+      <w:pPr>
+        <w:rPr/>
+      </w:pPr>
+      <w:r>
+        <w:rPr>
+          <w:rtl w:val="0"/>
+        </w:rPr>
+        <w:t xml:space="preserve">•</w:t>
+        <w:tab/>
+        <w:t xml:space="preserve">2 users stories and 2 acceptance tests needed per team member in Jira</w:t>
+      </w:r>
+    </w:p>
+    <w:p>
+      <w:pPr>
+        <w:rPr/>
+      </w:pPr>
+      <w:r>
+        <w:rPr>
+          <w:rtl w:val="0"/>
+        </w:rPr>
+        <w:t xml:space="preserve">•</w:t>
+        <w:tab/>
+        <w:t xml:space="preserve">Need to download and understand how Docker works. </w:t>
+      </w:r>
+    </w:p>
+    <w:p>
+      <w:pPr>
+        <w:rPr/>
+      </w:pPr>
+      <w:r>
+        <w:rPr>
+          <w:rtl w:val="0"/>
+        </w:rPr>
+        <w:t xml:space="preserve">•</w:t>
+        <w:tab/>
+        <w:t xml:space="preserve">Start thinking about framework/classes/any necessary front or back end pre needs. </w:t>
+      </w:r>
+    </w:p>
+    <w:p>
+      <w:pPr>
+        <w:rPr/>
+      </w:pPr>
+      <w:r>
+        <w:rPr>
+          <w:rtl w:val="0"/>
+        </w:rPr>
+        <w:t xml:space="preserve">•</w:t>
+        <w:tab/>
+        <w:t xml:space="preserve">Roll for Max</w:t>
+      </w:r>
+    </w:p>
+    <w:p>
+      <w:pPr>
+        <w:rPr/>
+      </w:pPr>
+      <w:r>
+        <w:rPr>
+          <w:rtl w:val="0"/>
+        </w:rPr>
+        <w:t xml:space="preserve">Discussions:</w:t>
+      </w:r>
+    </w:p>
+    <w:p>
+      <w:pPr>
+        <w:rPr/>
+      </w:pPr>
+      <w:r>
+        <w:rPr>
+          <w:rtl w:val="0"/>
+        </w:rPr>
+        <w:t xml:space="preserve">•</w:t>
+        <w:tab/>
+        <w:t xml:space="preserve">Make sure everyone is on the same page about lab 2 - what is due, what to do. Need to talk later about Docker together (Sat/Sun/Mon)</w:t>
+      </w:r>
+    </w:p>
+    <w:p>
+      <w:pPr>
+        <w:rPr/>
+      </w:pPr>
+      <w:r>
+        <w:rPr>
+          <w:rtl w:val="0"/>
+        </w:rPr>
+        <w:t xml:space="preserve">•</w:t>
+        <w:tab/>
+        <w:t xml:space="preserve">Make sure everyone does quiz</w:t>
+      </w:r>
+    </w:p>
+    <w:p>
+      <w:pPr>
+        <w:rPr/>
+      </w:pPr>
+      <w:r>
+        <w:rPr>
+          <w:rtl w:val="0"/>
+        </w:rPr>
+        <w:t xml:space="preserve">•</w:t>
+        <w:tab/>
+        <w:t xml:space="preserve">Start up front and back end</w:t>
+      </w:r>
+    </w:p>
+    <w:p>
+      <w:pPr>
+        <w:rPr/>
+      </w:pPr>
+      <w:r>
+        <w:rPr>
+          <w:rtl w:val="0"/>
+        </w:rPr>
+        <w:t xml:space="preserve">•</w:t>
+        <w:tab/>
+        <w:t xml:space="preserve">Update documents</w:t>
+      </w:r>
+    </w:p>
+    <w:p>
+      <w:pPr>
+        <w:rPr/>
+      </w:pPr>
+      <w:r>
+        <w:rPr>
+          <w:rtl w:val="0"/>
+        </w:rPr>
+        <w:t xml:space="preserve">•</w:t>
+        <w:tab/>
+        <w:t xml:space="preserve">Max taking roll of </w:t>
+      </w:r>
+      <w:r>
+        <w:rPr>
+          <w:rtl w:val="0"/>
+        </w:rPr>
+        <w:t xml:space="preserve">Design and Implementation Leader</w:t>
+      </w:r>
+      <w:r>
+        <w:rPr>
+          <w:rtl w:val="0"/>
+        </w:rPr>
+      </w:r>
+    </w:p>
+    <w:p>
+      <w:pPr>
+        <w:rPr/>
+      </w:pPr>
+      <w:r>
+        <w:rPr>
+          <w:rtl w:val="0"/>
+        </w:rPr>
+        <w:t xml:space="preserve">Key Decisions:</w:t>
+      </w:r>
+    </w:p>
+    <w:p>
+      <w:pPr>
+        <w:rPr/>
+      </w:pPr>
+      <w:r>
+        <w:rPr>
+          <w:rtl w:val="0"/>
+        </w:rPr>
+        <w:t xml:space="preserve">We need to figure out how to use Docker, we should all talk about it and what we can use from it as a group before submitting Lab 1. Max will take over Weng Zhou’s roll - hasn’t missed much since coding was not started at the time of meeting. </w:t>
+      </w:r>
+    </w:p>
+    <w:p>
+      <w:pPr>
+        <w:rPr/>
+      </w:pPr>
+      <w:r>
+        <w:rPr>
+          <w:rtl w:val="0"/>
+        </w:rPr>
+      </w:r>
+    </w:p>
+    <w:p>
+      <w:pPr>
+        <w:rPr/>
+      </w:pPr>
+      <w:r>
+        <w:rPr>
+          <w:rtl w:val="0"/>
+        </w:rPr>
+        <w:t xml:space="preserve">Action Items:</w:t>
+      </w:r>
+    </w:p>
+    <w:p>
+      <w:pPr>
+        <w:rPr/>
+      </w:pPr>
+      <w:r>
+        <w:rPr>
+          <w:rtl w:val="0"/>
+        </w:rPr>
+        <w:t xml:space="preserve">Lab and Quiz due Monday. Talk about Docker before Monday (discord chat). Start anything that needs to be started to prepare for upcoming iteration 1. </w:t>
+      </w:r>
+    </w:p>
+    <w:p>
+      <w:pPr>
+        <w:rPr/>
+      </w:pPr>
+      <w:r>
+        <w:rPr>
+          <w:rtl w:val="0"/>
+        </w:rPr>
+      </w:r>
+    </w:p>
+    <w:p>
+      <w:pPr>
+        <w:rPr/>
+      </w:pPr>
+      <w:r>
+        <w:rPr>
+          <w:rtl w:val="0"/>
+        </w:rPr>
+      </w:r>
+    </w:p>
+    <w:p>
+      <w:pPr>
+        <w:rPr/>
+      </w:pPr>
+      <w:r>
+        <w:br w:type="page"/>
+      </w:r>
       <w:r>
         <w:rPr>
           <w:rtl w:val="0"/>

</xml_diff>